<commit_message>
mise a jour du document de conception
</commit_message>
<xml_diff>
--- a/C61/Sprint0/Conception.docx
+++ b/C61/Sprint0/Conception.docx
@@ -144,7 +144,9 @@
               <w:tab w:val="right" w:leader="dot" w:pos="10790"/>
             </w:tabs>
             <w:rPr>
+              <w:rFonts w:eastAsiaTheme="minorEastAsia"/>
               <w:noProof/>
+              <w:lang w:eastAsia="fr-CA"/>
             </w:rPr>
           </w:pPr>
           <w:r>
@@ -156,7 +158,7 @@
           <w:r>
             <w:fldChar w:fldCharType="separate"/>
           </w:r>
-          <w:hyperlink w:anchor="_Toc95493888" w:history="1">
+          <w:hyperlink w:anchor="_Toc96591658" w:history="1">
             <w:r>
               <w:rPr>
                 <w:rStyle w:val="Lienhypertexte"/>
@@ -183,7 +185,7 @@
                 <w:noProof/>
                 <w:webHidden/>
               </w:rPr>
-              <w:instrText xml:space="preserve"> PAGEREF _Toc95493888 \h </w:instrText>
+              <w:instrText xml:space="preserve"> PAGEREF _Toc96591658 \h </w:instrText>
             </w:r>
             <w:r>
               <w:rPr>
@@ -204,6 +206,916 @@
                 <w:webHidden/>
               </w:rPr>
               <w:t>3</w:t>
+            </w:r>
+            <w:r>
+              <w:rPr>
+                <w:noProof/>
+                <w:webHidden/>
+              </w:rPr>
+              <w:fldChar w:fldCharType="end"/>
+            </w:r>
+          </w:hyperlink>
+        </w:p>
+        <w:p>
+          <w:pPr>
+            <w:pStyle w:val="TM2"/>
+            <w:tabs>
+              <w:tab w:val="right" w:leader="dot" w:pos="10790"/>
+            </w:tabs>
+            <w:rPr>
+              <w:rFonts w:eastAsiaTheme="minorEastAsia"/>
+              <w:noProof/>
+              <w:lang w:eastAsia="fr-CA"/>
+            </w:rPr>
+          </w:pPr>
+          <w:hyperlink w:anchor="_Toc96591659" w:history="1">
+            <w:r>
+              <w:rPr>
+                <w:rStyle w:val="Lienhypertexte"/>
+                <w:noProof/>
+              </w:rPr>
+              <w:t>Page d’accueil</w:t>
+            </w:r>
+            <w:r>
+              <w:rPr>
+                <w:noProof/>
+                <w:webHidden/>
+              </w:rPr>
+              <w:tab/>
+            </w:r>
+            <w:r>
+              <w:rPr>
+                <w:noProof/>
+                <w:webHidden/>
+              </w:rPr>
+              <w:fldChar w:fldCharType="begin"/>
+            </w:r>
+            <w:r>
+              <w:rPr>
+                <w:noProof/>
+                <w:webHidden/>
+              </w:rPr>
+              <w:instrText xml:space="preserve"> PAGEREF _Toc96591659 \h </w:instrText>
+            </w:r>
+            <w:r>
+              <w:rPr>
+                <w:noProof/>
+                <w:webHidden/>
+              </w:rPr>
+            </w:r>
+            <w:r>
+              <w:rPr>
+                <w:noProof/>
+                <w:webHidden/>
+              </w:rPr>
+              <w:fldChar w:fldCharType="separate"/>
+            </w:r>
+            <w:r>
+              <w:rPr>
+                <w:noProof/>
+                <w:webHidden/>
+              </w:rPr>
+              <w:t>3</w:t>
+            </w:r>
+            <w:r>
+              <w:rPr>
+                <w:noProof/>
+                <w:webHidden/>
+              </w:rPr>
+              <w:fldChar w:fldCharType="end"/>
+            </w:r>
+          </w:hyperlink>
+        </w:p>
+        <w:p>
+          <w:pPr>
+            <w:pStyle w:val="TM2"/>
+            <w:tabs>
+              <w:tab w:val="right" w:leader="dot" w:pos="10790"/>
+            </w:tabs>
+            <w:rPr>
+              <w:rFonts w:eastAsiaTheme="minorEastAsia"/>
+              <w:noProof/>
+              <w:lang w:eastAsia="fr-CA"/>
+            </w:rPr>
+          </w:pPr>
+          <w:hyperlink w:anchor="_Toc96591660" w:history="1">
+            <w:r>
+              <w:rPr>
+                <w:rStyle w:val="Lienhypertexte"/>
+                <w:noProof/>
+              </w:rPr>
+              <w:t>Page de connexion</w:t>
+            </w:r>
+            <w:r>
+              <w:rPr>
+                <w:noProof/>
+                <w:webHidden/>
+              </w:rPr>
+              <w:tab/>
+            </w:r>
+            <w:r>
+              <w:rPr>
+                <w:noProof/>
+                <w:webHidden/>
+              </w:rPr>
+              <w:fldChar w:fldCharType="begin"/>
+            </w:r>
+            <w:r>
+              <w:rPr>
+                <w:noProof/>
+                <w:webHidden/>
+              </w:rPr>
+              <w:instrText xml:space="preserve"> PAGEREF _Toc96591660 \h </w:instrText>
+            </w:r>
+            <w:r>
+              <w:rPr>
+                <w:noProof/>
+                <w:webHidden/>
+              </w:rPr>
+            </w:r>
+            <w:r>
+              <w:rPr>
+                <w:noProof/>
+                <w:webHidden/>
+              </w:rPr>
+              <w:fldChar w:fldCharType="separate"/>
+            </w:r>
+            <w:r>
+              <w:rPr>
+                <w:noProof/>
+                <w:webHidden/>
+              </w:rPr>
+              <w:t>4</w:t>
+            </w:r>
+            <w:r>
+              <w:rPr>
+                <w:noProof/>
+                <w:webHidden/>
+              </w:rPr>
+              <w:fldChar w:fldCharType="end"/>
+            </w:r>
+          </w:hyperlink>
+        </w:p>
+        <w:p>
+          <w:pPr>
+            <w:pStyle w:val="TM2"/>
+            <w:tabs>
+              <w:tab w:val="right" w:leader="dot" w:pos="10790"/>
+            </w:tabs>
+            <w:rPr>
+              <w:rFonts w:eastAsiaTheme="minorEastAsia"/>
+              <w:noProof/>
+              <w:lang w:eastAsia="fr-CA"/>
+            </w:rPr>
+          </w:pPr>
+          <w:hyperlink w:anchor="_Toc96591661" w:history="1">
+            <w:r>
+              <w:rPr>
+                <w:rStyle w:val="Lienhypertexte"/>
+                <w:noProof/>
+              </w:rPr>
+              <w:t>Page de création du compte</w:t>
+            </w:r>
+            <w:r>
+              <w:rPr>
+                <w:noProof/>
+                <w:webHidden/>
+              </w:rPr>
+              <w:tab/>
+            </w:r>
+            <w:r>
+              <w:rPr>
+                <w:noProof/>
+                <w:webHidden/>
+              </w:rPr>
+              <w:fldChar w:fldCharType="begin"/>
+            </w:r>
+            <w:r>
+              <w:rPr>
+                <w:noProof/>
+                <w:webHidden/>
+              </w:rPr>
+              <w:instrText xml:space="preserve"> PAGEREF _Toc96591661 \h </w:instrText>
+            </w:r>
+            <w:r>
+              <w:rPr>
+                <w:noProof/>
+                <w:webHidden/>
+              </w:rPr>
+            </w:r>
+            <w:r>
+              <w:rPr>
+                <w:noProof/>
+                <w:webHidden/>
+              </w:rPr>
+              <w:fldChar w:fldCharType="separate"/>
+            </w:r>
+            <w:r>
+              <w:rPr>
+                <w:noProof/>
+                <w:webHidden/>
+              </w:rPr>
+              <w:t>4</w:t>
+            </w:r>
+            <w:r>
+              <w:rPr>
+                <w:noProof/>
+                <w:webHidden/>
+              </w:rPr>
+              <w:fldChar w:fldCharType="end"/>
+            </w:r>
+          </w:hyperlink>
+        </w:p>
+        <w:p>
+          <w:pPr>
+            <w:pStyle w:val="TM2"/>
+            <w:tabs>
+              <w:tab w:val="right" w:leader="dot" w:pos="10790"/>
+            </w:tabs>
+            <w:rPr>
+              <w:rFonts w:eastAsiaTheme="minorEastAsia"/>
+              <w:noProof/>
+              <w:lang w:eastAsia="fr-CA"/>
+            </w:rPr>
+          </w:pPr>
+          <w:hyperlink w:anchor="_Toc96591662" w:history="1">
+            <w:r>
+              <w:rPr>
+                <w:rStyle w:val="Lienhypertexte"/>
+                <w:noProof/>
+              </w:rPr>
+              <w:t>Page des listes</w:t>
+            </w:r>
+            <w:r>
+              <w:rPr>
+                <w:noProof/>
+                <w:webHidden/>
+              </w:rPr>
+              <w:tab/>
+            </w:r>
+            <w:r>
+              <w:rPr>
+                <w:noProof/>
+                <w:webHidden/>
+              </w:rPr>
+              <w:fldChar w:fldCharType="begin"/>
+            </w:r>
+            <w:r>
+              <w:rPr>
+                <w:noProof/>
+                <w:webHidden/>
+              </w:rPr>
+              <w:instrText xml:space="preserve"> PAGEREF _Toc96591662 \h </w:instrText>
+            </w:r>
+            <w:r>
+              <w:rPr>
+                <w:noProof/>
+                <w:webHidden/>
+              </w:rPr>
+            </w:r>
+            <w:r>
+              <w:rPr>
+                <w:noProof/>
+                <w:webHidden/>
+              </w:rPr>
+              <w:fldChar w:fldCharType="separate"/>
+            </w:r>
+            <w:r>
+              <w:rPr>
+                <w:noProof/>
+                <w:webHidden/>
+              </w:rPr>
+              <w:t>5</w:t>
+            </w:r>
+            <w:r>
+              <w:rPr>
+                <w:noProof/>
+                <w:webHidden/>
+              </w:rPr>
+              <w:fldChar w:fldCharType="end"/>
+            </w:r>
+          </w:hyperlink>
+        </w:p>
+        <w:p>
+          <w:pPr>
+            <w:pStyle w:val="TM2"/>
+            <w:tabs>
+              <w:tab w:val="right" w:leader="dot" w:pos="10790"/>
+            </w:tabs>
+            <w:rPr>
+              <w:rFonts w:eastAsiaTheme="minorEastAsia"/>
+              <w:noProof/>
+              <w:lang w:eastAsia="fr-CA"/>
+            </w:rPr>
+          </w:pPr>
+          <w:hyperlink w:anchor="_Toc96591663" w:history="1">
+            <w:r>
+              <w:rPr>
+                <w:rStyle w:val="Lienhypertexte"/>
+                <w:noProof/>
+              </w:rPr>
+              <w:t>Page d’achat</w:t>
+            </w:r>
+            <w:r>
+              <w:rPr>
+                <w:noProof/>
+                <w:webHidden/>
+              </w:rPr>
+              <w:tab/>
+            </w:r>
+            <w:r>
+              <w:rPr>
+                <w:noProof/>
+                <w:webHidden/>
+              </w:rPr>
+              <w:fldChar w:fldCharType="begin"/>
+            </w:r>
+            <w:r>
+              <w:rPr>
+                <w:noProof/>
+                <w:webHidden/>
+              </w:rPr>
+              <w:instrText xml:space="preserve"> PAGEREF _Toc96591663 \h </w:instrText>
+            </w:r>
+            <w:r>
+              <w:rPr>
+                <w:noProof/>
+                <w:webHidden/>
+              </w:rPr>
+            </w:r>
+            <w:r>
+              <w:rPr>
+                <w:noProof/>
+                <w:webHidden/>
+              </w:rPr>
+              <w:fldChar w:fldCharType="separate"/>
+            </w:r>
+            <w:r>
+              <w:rPr>
+                <w:noProof/>
+                <w:webHidden/>
+              </w:rPr>
+              <w:t>5</w:t>
+            </w:r>
+            <w:r>
+              <w:rPr>
+                <w:noProof/>
+                <w:webHidden/>
+              </w:rPr>
+              <w:fldChar w:fldCharType="end"/>
+            </w:r>
+          </w:hyperlink>
+        </w:p>
+        <w:p>
+          <w:pPr>
+            <w:pStyle w:val="TM2"/>
+            <w:tabs>
+              <w:tab w:val="right" w:leader="dot" w:pos="10790"/>
+            </w:tabs>
+            <w:rPr>
+              <w:rFonts w:eastAsiaTheme="minorEastAsia"/>
+              <w:noProof/>
+              <w:lang w:eastAsia="fr-CA"/>
+            </w:rPr>
+          </w:pPr>
+          <w:hyperlink w:anchor="_Toc96591664" w:history="1">
+            <w:r>
+              <w:rPr>
+                <w:rStyle w:val="Lienhypertexte"/>
+                <w:noProof/>
+              </w:rPr>
+              <w:t>Page de vente</w:t>
+            </w:r>
+            <w:r>
+              <w:rPr>
+                <w:noProof/>
+                <w:webHidden/>
+              </w:rPr>
+              <w:tab/>
+            </w:r>
+            <w:r>
+              <w:rPr>
+                <w:noProof/>
+                <w:webHidden/>
+              </w:rPr>
+              <w:fldChar w:fldCharType="begin"/>
+            </w:r>
+            <w:r>
+              <w:rPr>
+                <w:noProof/>
+                <w:webHidden/>
+              </w:rPr>
+              <w:instrText xml:space="preserve"> PAGEREF _Toc96591664 \h </w:instrText>
+            </w:r>
+            <w:r>
+              <w:rPr>
+                <w:noProof/>
+                <w:webHidden/>
+              </w:rPr>
+            </w:r>
+            <w:r>
+              <w:rPr>
+                <w:noProof/>
+                <w:webHidden/>
+              </w:rPr>
+              <w:fldChar w:fldCharType="separate"/>
+            </w:r>
+            <w:r>
+              <w:rPr>
+                <w:noProof/>
+                <w:webHidden/>
+              </w:rPr>
+              <w:t>6</w:t>
+            </w:r>
+            <w:r>
+              <w:rPr>
+                <w:noProof/>
+                <w:webHidden/>
+              </w:rPr>
+              <w:fldChar w:fldCharType="end"/>
+            </w:r>
+          </w:hyperlink>
+        </w:p>
+        <w:p>
+          <w:pPr>
+            <w:pStyle w:val="TM2"/>
+            <w:tabs>
+              <w:tab w:val="right" w:leader="dot" w:pos="10790"/>
+            </w:tabs>
+            <w:rPr>
+              <w:rFonts w:eastAsiaTheme="minorEastAsia"/>
+              <w:noProof/>
+              <w:lang w:eastAsia="fr-CA"/>
+            </w:rPr>
+          </w:pPr>
+          <w:hyperlink w:anchor="_Toc96591665" w:history="1">
+            <w:r>
+              <w:rPr>
+                <w:rStyle w:val="Lienhypertexte"/>
+                <w:noProof/>
+              </w:rPr>
+              <w:t>Page du portfolio</w:t>
+            </w:r>
+            <w:r>
+              <w:rPr>
+                <w:noProof/>
+                <w:webHidden/>
+              </w:rPr>
+              <w:tab/>
+            </w:r>
+            <w:r>
+              <w:rPr>
+                <w:noProof/>
+                <w:webHidden/>
+              </w:rPr>
+              <w:fldChar w:fldCharType="begin"/>
+            </w:r>
+            <w:r>
+              <w:rPr>
+                <w:noProof/>
+                <w:webHidden/>
+              </w:rPr>
+              <w:instrText xml:space="preserve"> PAGEREF _Toc96591665 \h </w:instrText>
+            </w:r>
+            <w:r>
+              <w:rPr>
+                <w:noProof/>
+                <w:webHidden/>
+              </w:rPr>
+            </w:r>
+            <w:r>
+              <w:rPr>
+                <w:noProof/>
+                <w:webHidden/>
+              </w:rPr>
+              <w:fldChar w:fldCharType="separate"/>
+            </w:r>
+            <w:r>
+              <w:rPr>
+                <w:noProof/>
+                <w:webHidden/>
+              </w:rPr>
+              <w:t>7</w:t>
+            </w:r>
+            <w:r>
+              <w:rPr>
+                <w:noProof/>
+                <w:webHidden/>
+              </w:rPr>
+              <w:fldChar w:fldCharType="end"/>
+            </w:r>
+          </w:hyperlink>
+        </w:p>
+        <w:p>
+          <w:pPr>
+            <w:pStyle w:val="TM2"/>
+            <w:tabs>
+              <w:tab w:val="right" w:leader="dot" w:pos="10790"/>
+            </w:tabs>
+            <w:rPr>
+              <w:rFonts w:eastAsiaTheme="minorEastAsia"/>
+              <w:noProof/>
+              <w:lang w:eastAsia="fr-CA"/>
+            </w:rPr>
+          </w:pPr>
+          <w:hyperlink w:anchor="_Toc96591666" w:history="1">
+            <w:r>
+              <w:rPr>
+                <w:rStyle w:val="Lienhypertexte"/>
+                <w:noProof/>
+              </w:rPr>
+              <w:t>Page de l’historique des transactions</w:t>
+            </w:r>
+            <w:r>
+              <w:rPr>
+                <w:noProof/>
+                <w:webHidden/>
+              </w:rPr>
+              <w:tab/>
+            </w:r>
+            <w:r>
+              <w:rPr>
+                <w:noProof/>
+                <w:webHidden/>
+              </w:rPr>
+              <w:fldChar w:fldCharType="begin"/>
+            </w:r>
+            <w:r>
+              <w:rPr>
+                <w:noProof/>
+                <w:webHidden/>
+              </w:rPr>
+              <w:instrText xml:space="preserve"> PAGEREF _Toc96591666 \h </w:instrText>
+            </w:r>
+            <w:r>
+              <w:rPr>
+                <w:noProof/>
+                <w:webHidden/>
+              </w:rPr>
+            </w:r>
+            <w:r>
+              <w:rPr>
+                <w:noProof/>
+                <w:webHidden/>
+              </w:rPr>
+              <w:fldChar w:fldCharType="separate"/>
+            </w:r>
+            <w:r>
+              <w:rPr>
+                <w:noProof/>
+                <w:webHidden/>
+              </w:rPr>
+              <w:t>8</w:t>
+            </w:r>
+            <w:r>
+              <w:rPr>
+                <w:noProof/>
+                <w:webHidden/>
+              </w:rPr>
+              <w:fldChar w:fldCharType="end"/>
+            </w:r>
+          </w:hyperlink>
+        </w:p>
+        <w:p>
+          <w:pPr>
+            <w:pStyle w:val="TM2"/>
+            <w:tabs>
+              <w:tab w:val="right" w:leader="dot" w:pos="10790"/>
+            </w:tabs>
+            <w:rPr>
+              <w:rFonts w:eastAsiaTheme="minorEastAsia"/>
+              <w:noProof/>
+              <w:lang w:eastAsia="fr-CA"/>
+            </w:rPr>
+          </w:pPr>
+          <w:hyperlink w:anchor="_Toc96591667" w:history="1">
+            <w:r>
+              <w:rPr>
+                <w:rStyle w:val="Lienhypertexte"/>
+                <w:noProof/>
+              </w:rPr>
+              <w:t>Page du profil de l’utilisateur</w:t>
+            </w:r>
+            <w:r>
+              <w:rPr>
+                <w:noProof/>
+                <w:webHidden/>
+              </w:rPr>
+              <w:tab/>
+            </w:r>
+            <w:r>
+              <w:rPr>
+                <w:noProof/>
+                <w:webHidden/>
+              </w:rPr>
+              <w:fldChar w:fldCharType="begin"/>
+            </w:r>
+            <w:r>
+              <w:rPr>
+                <w:noProof/>
+                <w:webHidden/>
+              </w:rPr>
+              <w:instrText xml:space="preserve"> PAGEREF _Toc96591667 \h </w:instrText>
+            </w:r>
+            <w:r>
+              <w:rPr>
+                <w:noProof/>
+                <w:webHidden/>
+              </w:rPr>
+            </w:r>
+            <w:r>
+              <w:rPr>
+                <w:noProof/>
+                <w:webHidden/>
+              </w:rPr>
+              <w:fldChar w:fldCharType="separate"/>
+            </w:r>
+            <w:r>
+              <w:rPr>
+                <w:noProof/>
+                <w:webHidden/>
+              </w:rPr>
+              <w:t>8</w:t>
+            </w:r>
+            <w:r>
+              <w:rPr>
+                <w:noProof/>
+                <w:webHidden/>
+              </w:rPr>
+              <w:fldChar w:fldCharType="end"/>
+            </w:r>
+          </w:hyperlink>
+        </w:p>
+        <w:p>
+          <w:pPr>
+            <w:pStyle w:val="TM1"/>
+            <w:tabs>
+              <w:tab w:val="right" w:leader="dot" w:pos="10790"/>
+            </w:tabs>
+            <w:rPr>
+              <w:rFonts w:eastAsiaTheme="minorEastAsia"/>
+              <w:noProof/>
+              <w:lang w:eastAsia="fr-CA"/>
+            </w:rPr>
+          </w:pPr>
+          <w:hyperlink w:anchor="_Toc96591668" w:history="1">
+            <w:r>
+              <w:rPr>
+                <w:rStyle w:val="Lienhypertexte"/>
+                <w:noProof/>
+              </w:rPr>
+              <w:t>Modèle de la base de données</w:t>
+            </w:r>
+            <w:r>
+              <w:rPr>
+                <w:noProof/>
+                <w:webHidden/>
+              </w:rPr>
+              <w:tab/>
+            </w:r>
+            <w:r>
+              <w:rPr>
+                <w:noProof/>
+                <w:webHidden/>
+              </w:rPr>
+              <w:fldChar w:fldCharType="begin"/>
+            </w:r>
+            <w:r>
+              <w:rPr>
+                <w:noProof/>
+                <w:webHidden/>
+              </w:rPr>
+              <w:instrText xml:space="preserve"> PAGEREF _Toc96591668 \h </w:instrText>
+            </w:r>
+            <w:r>
+              <w:rPr>
+                <w:noProof/>
+                <w:webHidden/>
+              </w:rPr>
+            </w:r>
+            <w:r>
+              <w:rPr>
+                <w:noProof/>
+                <w:webHidden/>
+              </w:rPr>
+              <w:fldChar w:fldCharType="separate"/>
+            </w:r>
+            <w:r>
+              <w:rPr>
+                <w:noProof/>
+                <w:webHidden/>
+              </w:rPr>
+              <w:t>10</w:t>
+            </w:r>
+            <w:r>
+              <w:rPr>
+                <w:noProof/>
+                <w:webHidden/>
+              </w:rPr>
+              <w:fldChar w:fldCharType="end"/>
+            </w:r>
+          </w:hyperlink>
+        </w:p>
+        <w:p>
+          <w:pPr>
+            <w:pStyle w:val="TM1"/>
+            <w:tabs>
+              <w:tab w:val="right" w:leader="dot" w:pos="10790"/>
+            </w:tabs>
+            <w:rPr>
+              <w:rFonts w:eastAsiaTheme="minorEastAsia"/>
+              <w:noProof/>
+              <w:lang w:eastAsia="fr-CA"/>
+            </w:rPr>
+          </w:pPr>
+          <w:hyperlink w:anchor="_Toc96591669" w:history="1">
+            <w:r>
+              <w:rPr>
+                <w:rStyle w:val="Lienhypertexte"/>
+                <w:noProof/>
+              </w:rPr>
+              <w:t>Structures de données</w:t>
+            </w:r>
+            <w:r>
+              <w:rPr>
+                <w:noProof/>
+                <w:webHidden/>
+              </w:rPr>
+              <w:tab/>
+            </w:r>
+            <w:r>
+              <w:rPr>
+                <w:noProof/>
+                <w:webHidden/>
+              </w:rPr>
+              <w:fldChar w:fldCharType="begin"/>
+            </w:r>
+            <w:r>
+              <w:rPr>
+                <w:noProof/>
+                <w:webHidden/>
+              </w:rPr>
+              <w:instrText xml:space="preserve"> PAGEREF _Toc96591669 \h </w:instrText>
+            </w:r>
+            <w:r>
+              <w:rPr>
+                <w:noProof/>
+                <w:webHidden/>
+              </w:rPr>
+            </w:r>
+            <w:r>
+              <w:rPr>
+                <w:noProof/>
+                <w:webHidden/>
+              </w:rPr>
+              <w:fldChar w:fldCharType="separate"/>
+            </w:r>
+            <w:r>
+              <w:rPr>
+                <w:noProof/>
+                <w:webHidden/>
+              </w:rPr>
+              <w:t>10</w:t>
+            </w:r>
+            <w:r>
+              <w:rPr>
+                <w:noProof/>
+                <w:webHidden/>
+              </w:rPr>
+              <w:fldChar w:fldCharType="end"/>
+            </w:r>
+          </w:hyperlink>
+        </w:p>
+        <w:p>
+          <w:pPr>
+            <w:pStyle w:val="TM1"/>
+            <w:tabs>
+              <w:tab w:val="right" w:leader="dot" w:pos="10790"/>
+            </w:tabs>
+            <w:rPr>
+              <w:rFonts w:eastAsiaTheme="minorEastAsia"/>
+              <w:noProof/>
+              <w:lang w:eastAsia="fr-CA"/>
+            </w:rPr>
+          </w:pPr>
+          <w:hyperlink w:anchor="_Toc96591670" w:history="1">
+            <w:r>
+              <w:rPr>
+                <w:rStyle w:val="Lienhypertexte"/>
+                <w:noProof/>
+              </w:rPr>
+              <w:t>Patrons de conception</w:t>
+            </w:r>
+            <w:r>
+              <w:rPr>
+                <w:noProof/>
+                <w:webHidden/>
+              </w:rPr>
+              <w:tab/>
+            </w:r>
+            <w:r>
+              <w:rPr>
+                <w:noProof/>
+                <w:webHidden/>
+              </w:rPr>
+              <w:fldChar w:fldCharType="begin"/>
+            </w:r>
+            <w:r>
+              <w:rPr>
+                <w:noProof/>
+                <w:webHidden/>
+              </w:rPr>
+              <w:instrText xml:space="preserve"> PAGEREF _Toc96591670 \h </w:instrText>
+            </w:r>
+            <w:r>
+              <w:rPr>
+                <w:noProof/>
+                <w:webHidden/>
+              </w:rPr>
+            </w:r>
+            <w:r>
+              <w:rPr>
+                <w:noProof/>
+                <w:webHidden/>
+              </w:rPr>
+              <w:fldChar w:fldCharType="separate"/>
+            </w:r>
+            <w:r>
+              <w:rPr>
+                <w:noProof/>
+                <w:webHidden/>
+              </w:rPr>
+              <w:t>10</w:t>
+            </w:r>
+            <w:r>
+              <w:rPr>
+                <w:noProof/>
+                <w:webHidden/>
+              </w:rPr>
+              <w:fldChar w:fldCharType="end"/>
+            </w:r>
+          </w:hyperlink>
+        </w:p>
+        <w:p>
+          <w:pPr>
+            <w:pStyle w:val="TM1"/>
+            <w:tabs>
+              <w:tab w:val="right" w:leader="dot" w:pos="10790"/>
+            </w:tabs>
+            <w:rPr>
+              <w:rFonts w:eastAsiaTheme="minorEastAsia"/>
+              <w:noProof/>
+              <w:lang w:eastAsia="fr-CA"/>
+            </w:rPr>
+          </w:pPr>
+          <w:hyperlink w:anchor="_Toc96591671" w:history="1">
+            <w:r>
+              <w:rPr>
+                <w:rStyle w:val="Lienhypertexte"/>
+                <w:noProof/>
+              </w:rPr>
+              <w:t>Algorithme</w:t>
+            </w:r>
+            <w:r>
+              <w:rPr>
+                <w:noProof/>
+                <w:webHidden/>
+              </w:rPr>
+              <w:tab/>
+            </w:r>
+            <w:r>
+              <w:rPr>
+                <w:noProof/>
+                <w:webHidden/>
+              </w:rPr>
+              <w:fldChar w:fldCharType="begin"/>
+            </w:r>
+            <w:r>
+              <w:rPr>
+                <w:noProof/>
+                <w:webHidden/>
+              </w:rPr>
+              <w:instrText xml:space="preserve"> PAGEREF _Toc96591671 \h </w:instrText>
+            </w:r>
+            <w:r>
+              <w:rPr>
+                <w:noProof/>
+                <w:webHidden/>
+              </w:rPr>
+            </w:r>
+            <w:r>
+              <w:rPr>
+                <w:noProof/>
+                <w:webHidden/>
+              </w:rPr>
+              <w:fldChar w:fldCharType="separate"/>
+            </w:r>
+            <w:r>
+              <w:rPr>
+                <w:noProof/>
+                <w:webHidden/>
+              </w:rPr>
+              <w:t>11</w:t>
             </w:r>
             <w:r>
               <w:rPr>
@@ -235,7 +1147,7 @@
       <w:pPr>
         <w:pStyle w:val="Titre1"/>
       </w:pPr>
-      <w:bookmarkStart w:id="0" w:name="_Toc95493888"/>
+      <w:bookmarkStart w:id="0" w:name="_Toc96591658"/>
       <w:r>
         <w:lastRenderedPageBreak/>
         <w:t>Maquettes du projet</w:t>
@@ -247,7 +1159,13 @@
     </w:p>
     <w:p>
       <w:r>
-        <w:t xml:space="preserve">Les maquettes représente les éléments détaillés de chaque interface graphique du projet. </w:t>
+        <w:t xml:space="preserve">Les maquettes </w:t>
+      </w:r>
+      <w:r>
+        <w:t>représentent</w:t>
+      </w:r>
+      <w:r>
+        <w:t xml:space="preserve"> les éléments détaillés de chaque interface graphique du projet. </w:t>
       </w:r>
     </w:p>
     <w:p/>
@@ -255,13 +1173,673 @@
       <w:pPr>
         <w:pStyle w:val="Titre2"/>
       </w:pPr>
+      <w:bookmarkStart w:id="1" w:name="_Toc96591659"/>
       <w:r>
         <w:t>Page d’accueil</w:t>
       </w:r>
+      <w:bookmarkEnd w:id="1"/>
+      <w:r>
+        <w:t xml:space="preserve"> </w:t>
+      </w:r>
+    </w:p>
+    <w:p>
+      <w:r>
+        <w:t>Avant la connexion :</w:t>
+      </w:r>
+    </w:p>
+    <w:p>
+      <w:r>
+        <w:drawing>
+          <wp:inline distT="0" distB="0" distL="0" distR="0" wp14:anchorId="3980C772" wp14:editId="2E48BCC8">
+            <wp:extent cx="5428129" cy="3299599"/>
+            <wp:effectExtent l="0" t="0" r="1270" b="0"/>
+            <wp:docPr id="2" name="Image 2" descr="Une image contenant texte, capture d’écran, moniteur, écran&#10;&#10;Description générée automatiquement"/>
+            <wp:cNvGraphicFramePr>
+              <a:graphicFrameLocks xmlns:a="http://schemas.openxmlformats.org/drawingml/2006/main" noChangeAspect="1"/>
+            </wp:cNvGraphicFramePr>
+            <a:graphic xmlns:a="http://schemas.openxmlformats.org/drawingml/2006/main">
+              <a:graphicData uri="http://schemas.openxmlformats.org/drawingml/2006/picture">
+                <pic:pic xmlns:pic="http://schemas.openxmlformats.org/drawingml/2006/picture">
+                  <pic:nvPicPr>
+                    <pic:cNvPr id="2" name="Image 2" descr="Une image contenant texte, capture d’écran, moniteur, écran&#10;&#10;Description générée automatiquement"/>
+                    <pic:cNvPicPr/>
+                  </pic:nvPicPr>
+                  <pic:blipFill>
+                    <a:blip r:embed="rId5"/>
+                    <a:stretch>
+                      <a:fillRect/>
+                    </a:stretch>
+                  </pic:blipFill>
+                  <pic:spPr>
+                    <a:xfrm>
+                      <a:off x="0" y="0"/>
+                      <a:ext cx="5435955" cy="3304356"/>
+                    </a:xfrm>
+                    <a:prstGeom prst="rect">
+                      <a:avLst/>
+                    </a:prstGeom>
+                  </pic:spPr>
+                </pic:pic>
+              </a:graphicData>
+            </a:graphic>
+          </wp:inline>
+        </w:drawing>
+      </w:r>
     </w:p>
     <w:p/>
     <w:p>
       <w:r>
+        <w:t>Après la connexion :</w:t>
+      </w:r>
+    </w:p>
+    <w:p>
+      <w:r>
+        <w:drawing>
+          <wp:inline distT="0" distB="0" distL="0" distR="0" wp14:anchorId="1F66630E" wp14:editId="103E514A">
+            <wp:extent cx="5271247" cy="3763573"/>
+            <wp:effectExtent l="0" t="0" r="5715" b="8890"/>
+            <wp:docPr id="3" name="Image 3" descr="Une image contenant texte, capture d’écran, moniteur, écran&#10;&#10;Description générée automatiquement"/>
+            <wp:cNvGraphicFramePr>
+              <a:graphicFrameLocks xmlns:a="http://schemas.openxmlformats.org/drawingml/2006/main" noChangeAspect="1"/>
+            </wp:cNvGraphicFramePr>
+            <a:graphic xmlns:a="http://schemas.openxmlformats.org/drawingml/2006/main">
+              <a:graphicData uri="http://schemas.openxmlformats.org/drawingml/2006/picture">
+                <pic:pic xmlns:pic="http://schemas.openxmlformats.org/drawingml/2006/picture">
+                  <pic:nvPicPr>
+                    <pic:cNvPr id="3" name="Image 3" descr="Une image contenant texte, capture d’écran, moniteur, écran&#10;&#10;Description générée automatiquement"/>
+                    <pic:cNvPicPr/>
+                  </pic:nvPicPr>
+                  <pic:blipFill>
+                    <a:blip r:embed="rId6"/>
+                    <a:stretch>
+                      <a:fillRect/>
+                    </a:stretch>
+                  </pic:blipFill>
+                  <pic:spPr>
+                    <a:xfrm>
+                      <a:off x="0" y="0"/>
+                      <a:ext cx="5279381" cy="3769381"/>
+                    </a:xfrm>
+                    <a:prstGeom prst="rect">
+                      <a:avLst/>
+                    </a:prstGeom>
+                  </pic:spPr>
+                </pic:pic>
+              </a:graphicData>
+            </a:graphic>
+          </wp:inline>
+        </w:drawing>
+      </w:r>
+    </w:p>
+    <w:p>
+      <w:pPr>
+        <w:pStyle w:val="Titre2"/>
+      </w:pPr>
+      <w:bookmarkStart w:id="2" w:name="_Toc96591660"/>
+      <w:r>
+        <w:lastRenderedPageBreak/>
+        <w:t>Page de connexion</w:t>
+      </w:r>
+      <w:bookmarkEnd w:id="2"/>
+    </w:p>
+    <w:p>
+      <w:r>
+        <w:drawing>
+          <wp:inline distT="0" distB="0" distL="0" distR="0" wp14:anchorId="0F0DF8DE" wp14:editId="4AADC653">
+            <wp:extent cx="4471573" cy="4096871"/>
+            <wp:effectExtent l="0" t="0" r="5715" b="0"/>
+            <wp:docPr id="4" name="Image 4"/>
+            <wp:cNvGraphicFramePr>
+              <a:graphicFrameLocks xmlns:a="http://schemas.openxmlformats.org/drawingml/2006/main" noChangeAspect="1"/>
+            </wp:cNvGraphicFramePr>
+            <a:graphic xmlns:a="http://schemas.openxmlformats.org/drawingml/2006/main">
+              <a:graphicData uri="http://schemas.openxmlformats.org/drawingml/2006/picture">
+                <pic:pic xmlns:pic="http://schemas.openxmlformats.org/drawingml/2006/picture">
+                  <pic:nvPicPr>
+                    <pic:cNvPr id="1" name=""/>
+                    <pic:cNvPicPr/>
+                  </pic:nvPicPr>
+                  <pic:blipFill>
+                    <a:blip r:embed="rId7"/>
+                    <a:stretch>
+                      <a:fillRect/>
+                    </a:stretch>
+                  </pic:blipFill>
+                  <pic:spPr>
+                    <a:xfrm>
+                      <a:off x="0" y="0"/>
+                      <a:ext cx="4494191" cy="4117593"/>
+                    </a:xfrm>
+                    <a:prstGeom prst="rect">
+                      <a:avLst/>
+                    </a:prstGeom>
+                  </pic:spPr>
+                </pic:pic>
+              </a:graphicData>
+            </a:graphic>
+          </wp:inline>
+        </w:drawing>
+      </w:r>
+    </w:p>
+    <w:p>
+      <w:pPr>
+        <w:pStyle w:val="Titre2"/>
+      </w:pPr>
+      <w:bookmarkStart w:id="3" w:name="_Toc96591661"/>
+      <w:r>
+        <w:t>Page de création du compte</w:t>
+      </w:r>
+      <w:bookmarkEnd w:id="3"/>
+      <w:r>
+        <w:t xml:space="preserve"> </w:t>
+      </w:r>
+    </w:p>
+    <w:p>
+      <w:r>
+        <w:drawing>
+          <wp:inline distT="0" distB="0" distL="0" distR="0" wp14:anchorId="44491675" wp14:editId="3B225E29">
+            <wp:extent cx="4523288" cy="4155141"/>
+            <wp:effectExtent l="0" t="0" r="0" b="0"/>
+            <wp:docPr id="5" name="Image 5"/>
+            <wp:cNvGraphicFramePr>
+              <a:graphicFrameLocks xmlns:a="http://schemas.openxmlformats.org/drawingml/2006/main" noChangeAspect="1"/>
+            </wp:cNvGraphicFramePr>
+            <a:graphic xmlns:a="http://schemas.openxmlformats.org/drawingml/2006/main">
+              <a:graphicData uri="http://schemas.openxmlformats.org/drawingml/2006/picture">
+                <pic:pic xmlns:pic="http://schemas.openxmlformats.org/drawingml/2006/picture">
+                  <pic:nvPicPr>
+                    <pic:cNvPr id="1" name=""/>
+                    <pic:cNvPicPr/>
+                  </pic:nvPicPr>
+                  <pic:blipFill>
+                    <a:blip r:embed="rId8"/>
+                    <a:stretch>
+                      <a:fillRect/>
+                    </a:stretch>
+                  </pic:blipFill>
+                  <pic:spPr>
+                    <a:xfrm>
+                      <a:off x="0" y="0"/>
+                      <a:ext cx="4543203" cy="4173435"/>
+                    </a:xfrm>
+                    <a:prstGeom prst="rect">
+                      <a:avLst/>
+                    </a:prstGeom>
+                  </pic:spPr>
+                </pic:pic>
+              </a:graphicData>
+            </a:graphic>
+          </wp:inline>
+        </w:drawing>
+      </w:r>
+    </w:p>
+    <w:p>
+      <w:pPr>
+        <w:pStyle w:val="Titre2"/>
+      </w:pPr>
+    </w:p>
+    <w:p>
+      <w:pPr>
+        <w:pStyle w:val="Titre2"/>
+      </w:pPr>
+      <w:bookmarkStart w:id="4" w:name="_Toc96591662"/>
+      <w:r>
+        <w:t>Page des listes</w:t>
+      </w:r>
+      <w:bookmarkEnd w:id="4"/>
+      <w:r>
+        <w:t xml:space="preserve"> </w:t>
+      </w:r>
+    </w:p>
+    <w:p>
+      <w:r>
+        <w:drawing>
+          <wp:inline distT="0" distB="0" distL="0" distR="0" wp14:anchorId="13B1F9A2" wp14:editId="1F27DD8F">
+            <wp:extent cx="5348054" cy="4155141"/>
+            <wp:effectExtent l="0" t="0" r="5080" b="0"/>
+            <wp:docPr id="6" name="Image 6" descr="Une image contenant texte, moniteur, capture d’écran, mur&#10;&#10;Description générée automatiquement"/>
+            <wp:cNvGraphicFramePr>
+              <a:graphicFrameLocks xmlns:a="http://schemas.openxmlformats.org/drawingml/2006/main" noChangeAspect="1"/>
+            </wp:cNvGraphicFramePr>
+            <a:graphic xmlns:a="http://schemas.openxmlformats.org/drawingml/2006/main">
+              <a:graphicData uri="http://schemas.openxmlformats.org/drawingml/2006/picture">
+                <pic:pic xmlns:pic="http://schemas.openxmlformats.org/drawingml/2006/picture">
+                  <pic:nvPicPr>
+                    <pic:cNvPr id="6" name="Image 6" descr="Une image contenant texte, moniteur, capture d’écran, mur&#10;&#10;Description générée automatiquement"/>
+                    <pic:cNvPicPr/>
+                  </pic:nvPicPr>
+                  <pic:blipFill>
+                    <a:blip r:embed="rId9"/>
+                    <a:stretch>
+                      <a:fillRect/>
+                    </a:stretch>
+                  </pic:blipFill>
+                  <pic:spPr>
+                    <a:xfrm>
+                      <a:off x="0" y="0"/>
+                      <a:ext cx="5358756" cy="4163456"/>
+                    </a:xfrm>
+                    <a:prstGeom prst="rect">
+                      <a:avLst/>
+                    </a:prstGeom>
+                  </pic:spPr>
+                </pic:pic>
+              </a:graphicData>
+            </a:graphic>
+          </wp:inline>
+        </w:drawing>
+      </w:r>
+    </w:p>
+    <w:p>
+      <w:pPr>
+        <w:pStyle w:val="Titre2"/>
+      </w:pPr>
+    </w:p>
+    <w:p>
+      <w:pPr>
+        <w:pStyle w:val="Titre2"/>
+      </w:pPr>
+      <w:bookmarkStart w:id="5" w:name="_Toc96591663"/>
+      <w:r>
+        <w:t>Page d’achat</w:t>
+      </w:r>
+      <w:bookmarkEnd w:id="5"/>
+      <w:r>
+        <w:t xml:space="preserve"> </w:t>
+      </w:r>
+    </w:p>
+    <w:p>
+      <w:r>
+        <w:drawing>
+          <wp:inline distT="0" distB="0" distL="0" distR="0" wp14:anchorId="2033ABF3" wp14:editId="246590A3">
+            <wp:extent cx="4742329" cy="3730193"/>
+            <wp:effectExtent l="0" t="0" r="1270" b="3810"/>
+            <wp:docPr id="7" name="Image 7" descr="Une image contenant texte, moniteur, capture d’écran, écran&#10;&#10;Description générée automatiquement"/>
+            <wp:cNvGraphicFramePr>
+              <a:graphicFrameLocks xmlns:a="http://schemas.openxmlformats.org/drawingml/2006/main" noChangeAspect="1"/>
+            </wp:cNvGraphicFramePr>
+            <a:graphic xmlns:a="http://schemas.openxmlformats.org/drawingml/2006/main">
+              <a:graphicData uri="http://schemas.openxmlformats.org/drawingml/2006/picture">
+                <pic:pic xmlns:pic="http://schemas.openxmlformats.org/drawingml/2006/picture">
+                  <pic:nvPicPr>
+                    <pic:cNvPr id="7" name="Image 7" descr="Une image contenant texte, moniteur, capture d’écran, écran&#10;&#10;Description générée automatiquement"/>
+                    <pic:cNvPicPr/>
+                  </pic:nvPicPr>
+                  <pic:blipFill>
+                    <a:blip r:embed="rId10"/>
+                    <a:stretch>
+                      <a:fillRect/>
+                    </a:stretch>
+                  </pic:blipFill>
+                  <pic:spPr>
+                    <a:xfrm>
+                      <a:off x="0" y="0"/>
+                      <a:ext cx="4763745" cy="3747038"/>
+                    </a:xfrm>
+                    <a:prstGeom prst="rect">
+                      <a:avLst/>
+                    </a:prstGeom>
+                  </pic:spPr>
+                </pic:pic>
+              </a:graphicData>
+            </a:graphic>
+          </wp:inline>
+        </w:drawing>
+      </w:r>
+    </w:p>
+    <w:p>
+      <w:pPr>
+        <w:pStyle w:val="Titre2"/>
+      </w:pPr>
+    </w:p>
+    <w:p>
+      <w:r>
+        <w:drawing>
+          <wp:inline distT="0" distB="0" distL="0" distR="0" wp14:anchorId="5E2CFADC" wp14:editId="4ADA42A3">
+            <wp:extent cx="4649556" cy="3626224"/>
+            <wp:effectExtent l="0" t="0" r="0" b="0"/>
+            <wp:docPr id="8" name="Image 8" descr="Une image contenant texte, capture d’écran, moniteur&#10;&#10;Description générée automatiquement"/>
+            <wp:cNvGraphicFramePr>
+              <a:graphicFrameLocks xmlns:a="http://schemas.openxmlformats.org/drawingml/2006/main" noChangeAspect="1"/>
+            </wp:cNvGraphicFramePr>
+            <a:graphic xmlns:a="http://schemas.openxmlformats.org/drawingml/2006/main">
+              <a:graphicData uri="http://schemas.openxmlformats.org/drawingml/2006/picture">
+                <pic:pic xmlns:pic="http://schemas.openxmlformats.org/drawingml/2006/picture">
+                  <pic:nvPicPr>
+                    <pic:cNvPr id="8" name="Image 8" descr="Une image contenant texte, capture d’écran, moniteur&#10;&#10;Description générée automatiquement"/>
+                    <pic:cNvPicPr/>
+                  </pic:nvPicPr>
+                  <pic:blipFill>
+                    <a:blip r:embed="rId11"/>
+                    <a:stretch>
+                      <a:fillRect/>
+                    </a:stretch>
+                  </pic:blipFill>
+                  <pic:spPr>
+                    <a:xfrm>
+                      <a:off x="0" y="0"/>
+                      <a:ext cx="4662433" cy="3636267"/>
+                    </a:xfrm>
+                    <a:prstGeom prst="rect">
+                      <a:avLst/>
+                    </a:prstGeom>
+                  </pic:spPr>
+                </pic:pic>
+              </a:graphicData>
+            </a:graphic>
+          </wp:inline>
+        </w:drawing>
+      </w:r>
+    </w:p>
+    <w:p>
+      <w:pPr>
+        <w:pStyle w:val="Titre2"/>
+      </w:pPr>
+    </w:p>
+    <w:p>
+      <w:pPr>
+        <w:pStyle w:val="Titre2"/>
+      </w:pPr>
+      <w:bookmarkStart w:id="6" w:name="_Toc96591664"/>
+      <w:r>
+        <w:t>Page de vente</w:t>
+      </w:r>
+      <w:bookmarkEnd w:id="6"/>
+      <w:r>
+        <w:t xml:space="preserve"> </w:t>
+      </w:r>
+    </w:p>
+    <w:p>
+      <w:r>
+        <w:drawing>
+          <wp:inline distT="0" distB="0" distL="0" distR="0" wp14:anchorId="243C707E" wp14:editId="46BED94D">
+            <wp:extent cx="4679040" cy="3653118"/>
+            <wp:effectExtent l="0" t="0" r="7620" b="5080"/>
+            <wp:docPr id="9" name="Image 9" descr="Une image contenant texte, capture d’écran, moniteur, écran&#10;&#10;Description générée automatiquement"/>
+            <wp:cNvGraphicFramePr>
+              <a:graphicFrameLocks xmlns:a="http://schemas.openxmlformats.org/drawingml/2006/main" noChangeAspect="1"/>
+            </wp:cNvGraphicFramePr>
+            <a:graphic xmlns:a="http://schemas.openxmlformats.org/drawingml/2006/main">
+              <a:graphicData uri="http://schemas.openxmlformats.org/drawingml/2006/picture">
+                <pic:pic xmlns:pic="http://schemas.openxmlformats.org/drawingml/2006/picture">
+                  <pic:nvPicPr>
+                    <pic:cNvPr id="9" name="Image 9" descr="Une image contenant texte, capture d’écran, moniteur, écran&#10;&#10;Description générée automatiquement"/>
+                    <pic:cNvPicPr/>
+                  </pic:nvPicPr>
+                  <pic:blipFill>
+                    <a:blip r:embed="rId12"/>
+                    <a:stretch>
+                      <a:fillRect/>
+                    </a:stretch>
+                  </pic:blipFill>
+                  <pic:spPr>
+                    <a:xfrm>
+                      <a:off x="0" y="0"/>
+                      <a:ext cx="4693060" cy="3664064"/>
+                    </a:xfrm>
+                    <a:prstGeom prst="rect">
+                      <a:avLst/>
+                    </a:prstGeom>
+                  </pic:spPr>
+                </pic:pic>
+              </a:graphicData>
+            </a:graphic>
+          </wp:inline>
+        </w:drawing>
+      </w:r>
+    </w:p>
+    <w:p>
+      <w:pPr>
+        <w:pStyle w:val="Titre2"/>
+      </w:pPr>
+    </w:p>
+    <w:p>
+      <w:r>
+        <w:drawing>
+          <wp:inline distT="0" distB="0" distL="0" distR="0" wp14:anchorId="16F28A5A" wp14:editId="32392CE0">
+            <wp:extent cx="4592512" cy="3612776"/>
+            <wp:effectExtent l="0" t="0" r="0" b="6985"/>
+            <wp:docPr id="10" name="Image 10"/>
+            <wp:cNvGraphicFramePr>
+              <a:graphicFrameLocks xmlns:a="http://schemas.openxmlformats.org/drawingml/2006/main" noChangeAspect="1"/>
+            </wp:cNvGraphicFramePr>
+            <a:graphic xmlns:a="http://schemas.openxmlformats.org/drawingml/2006/main">
+              <a:graphicData uri="http://schemas.openxmlformats.org/drawingml/2006/picture">
+                <pic:pic xmlns:pic="http://schemas.openxmlformats.org/drawingml/2006/picture">
+                  <pic:nvPicPr>
+                    <pic:cNvPr id="1" name=""/>
+                    <pic:cNvPicPr/>
+                  </pic:nvPicPr>
+                  <pic:blipFill>
+                    <a:blip r:embed="rId13"/>
+                    <a:stretch>
+                      <a:fillRect/>
+                    </a:stretch>
+                  </pic:blipFill>
+                  <pic:spPr>
+                    <a:xfrm>
+                      <a:off x="0" y="0"/>
+                      <a:ext cx="4602961" cy="3620996"/>
+                    </a:xfrm>
+                    <a:prstGeom prst="rect">
+                      <a:avLst/>
+                    </a:prstGeom>
+                  </pic:spPr>
+                </pic:pic>
+              </a:graphicData>
+            </a:graphic>
+          </wp:inline>
+        </w:drawing>
+      </w:r>
+    </w:p>
+    <w:p>
+      <w:pPr>
+        <w:pStyle w:val="Titre2"/>
+      </w:pPr>
+    </w:p>
+    <w:p>
+      <w:pPr>
+        <w:pStyle w:val="Titre2"/>
+      </w:pPr>
+      <w:bookmarkStart w:id="7" w:name="_Toc96591665"/>
+      <w:r>
+        <w:t>Page du portfolio</w:t>
+      </w:r>
+      <w:bookmarkEnd w:id="7"/>
+    </w:p>
+    <w:p>
+      <w:r>
+        <w:drawing>
+          <wp:inline distT="0" distB="0" distL="0" distR="0" wp14:anchorId="09EA4C45" wp14:editId="58A1DCCC">
+            <wp:extent cx="3505200" cy="4723319"/>
+            <wp:effectExtent l="0" t="0" r="0" b="1270"/>
+            <wp:docPr id="11" name="Image 11" descr="Une image contenant texte, capture d’écran, mur, moniteur&#10;&#10;Description générée automatiquement"/>
+            <wp:cNvGraphicFramePr>
+              <a:graphicFrameLocks xmlns:a="http://schemas.openxmlformats.org/drawingml/2006/main" noChangeAspect="1"/>
+            </wp:cNvGraphicFramePr>
+            <a:graphic xmlns:a="http://schemas.openxmlformats.org/drawingml/2006/main">
+              <a:graphicData uri="http://schemas.openxmlformats.org/drawingml/2006/picture">
+                <pic:pic xmlns:pic="http://schemas.openxmlformats.org/drawingml/2006/picture">
+                  <pic:nvPicPr>
+                    <pic:cNvPr id="11" name="Image 11" descr="Une image contenant texte, capture d’écran, mur, moniteur&#10;&#10;Description générée automatiquement"/>
+                    <pic:cNvPicPr/>
+                  </pic:nvPicPr>
+                  <pic:blipFill>
+                    <a:blip r:embed="rId14"/>
+                    <a:stretch>
+                      <a:fillRect/>
+                    </a:stretch>
+                  </pic:blipFill>
+                  <pic:spPr>
+                    <a:xfrm>
+                      <a:off x="0" y="0"/>
+                      <a:ext cx="3509900" cy="4729652"/>
+                    </a:xfrm>
+                    <a:prstGeom prst="rect">
+                      <a:avLst/>
+                    </a:prstGeom>
+                  </pic:spPr>
+                </pic:pic>
+              </a:graphicData>
+            </a:graphic>
+          </wp:inline>
+        </w:drawing>
+      </w:r>
+    </w:p>
+    <w:p>
+      <w:pPr>
+        <w:pStyle w:val="Titre2"/>
+      </w:pPr>
+    </w:p>
+    <w:p/>
+    <w:p>
+      <w:pPr>
+        <w:pStyle w:val="Titre2"/>
+      </w:pPr>
+      <w:bookmarkStart w:id="8" w:name="_Toc96591666"/>
+      <w:r>
+        <w:t>Page de l’historique des transactions</w:t>
+      </w:r>
+      <w:bookmarkEnd w:id="8"/>
+    </w:p>
+    <w:p>
+      <w:r>
+        <w:drawing>
+          <wp:inline distT="0" distB="0" distL="0" distR="0" wp14:anchorId="6FBDFE4C" wp14:editId="5060C3C8">
+            <wp:extent cx="5118176" cy="3334871"/>
+            <wp:effectExtent l="0" t="0" r="6350" b="0"/>
+            <wp:docPr id="12" name="Image 12" descr="Une image contenant texte, moniteur, capture d’écran, mur&#10;&#10;Description générée automatiquement"/>
+            <wp:cNvGraphicFramePr>
+              <a:graphicFrameLocks xmlns:a="http://schemas.openxmlformats.org/drawingml/2006/main" noChangeAspect="1"/>
+            </wp:cNvGraphicFramePr>
+            <a:graphic xmlns:a="http://schemas.openxmlformats.org/drawingml/2006/main">
+              <a:graphicData uri="http://schemas.openxmlformats.org/drawingml/2006/picture">
+                <pic:pic xmlns:pic="http://schemas.openxmlformats.org/drawingml/2006/picture">
+                  <pic:nvPicPr>
+                    <pic:cNvPr id="12" name="Image 12" descr="Une image contenant texte, moniteur, capture d’écran, mur&#10;&#10;Description générée automatiquement"/>
+                    <pic:cNvPicPr/>
+                  </pic:nvPicPr>
+                  <pic:blipFill>
+                    <a:blip r:embed="rId15"/>
+                    <a:stretch>
+                      <a:fillRect/>
+                    </a:stretch>
+                  </pic:blipFill>
+                  <pic:spPr>
+                    <a:xfrm>
+                      <a:off x="0" y="0"/>
+                      <a:ext cx="5129288" cy="3342111"/>
+                    </a:xfrm>
+                    <a:prstGeom prst="rect">
+                      <a:avLst/>
+                    </a:prstGeom>
+                  </pic:spPr>
+                </pic:pic>
+              </a:graphicData>
+            </a:graphic>
+          </wp:inline>
+        </w:drawing>
+      </w:r>
+    </w:p>
+    <w:p>
+      <w:pPr>
+        <w:pStyle w:val="Titre2"/>
+      </w:pPr>
+    </w:p>
+    <w:p>
+      <w:pPr>
+        <w:pStyle w:val="Titre2"/>
+      </w:pPr>
+      <w:bookmarkStart w:id="9" w:name="_Toc96591667"/>
+      <w:r>
+        <w:t>Page du profil de l’utilisateur</w:t>
+      </w:r>
+      <w:bookmarkEnd w:id="9"/>
+    </w:p>
+    <w:p>
+      <w:r>
+        <w:drawing>
+          <wp:inline distT="0" distB="0" distL="0" distR="0" wp14:anchorId="7D06F752" wp14:editId="54D5D5E5">
+            <wp:extent cx="5349229" cy="4320988"/>
+            <wp:effectExtent l="0" t="0" r="4445" b="3810"/>
+            <wp:docPr id="13" name="Image 13" descr="Une image contenant texte&#10;&#10;Description générée automatiquement"/>
+            <wp:cNvGraphicFramePr>
+              <a:graphicFrameLocks xmlns:a="http://schemas.openxmlformats.org/drawingml/2006/main" noChangeAspect="1"/>
+            </wp:cNvGraphicFramePr>
+            <a:graphic xmlns:a="http://schemas.openxmlformats.org/drawingml/2006/main">
+              <a:graphicData uri="http://schemas.openxmlformats.org/drawingml/2006/picture">
+                <pic:pic xmlns:pic="http://schemas.openxmlformats.org/drawingml/2006/picture">
+                  <pic:nvPicPr>
+                    <pic:cNvPr id="13" name="Image 13" descr="Une image contenant texte&#10;&#10;Description générée automatiquement"/>
+                    <pic:cNvPicPr/>
+                  </pic:nvPicPr>
+                  <pic:blipFill>
+                    <a:blip r:embed="rId16"/>
+                    <a:stretch>
+                      <a:fillRect/>
+                    </a:stretch>
+                  </pic:blipFill>
+                  <pic:spPr>
+                    <a:xfrm>
+                      <a:off x="0" y="0"/>
+                      <a:ext cx="5356072" cy="4326515"/>
+                    </a:xfrm>
+                    <a:prstGeom prst="rect">
+                      <a:avLst/>
+                    </a:prstGeom>
+                  </pic:spPr>
+                </pic:pic>
+              </a:graphicData>
+            </a:graphic>
+          </wp:inline>
+        </w:drawing>
+      </w:r>
+    </w:p>
+    <w:p/>
+    <w:p>
+      <w:r>
+        <w:drawing>
+          <wp:inline distT="0" distB="0" distL="0" distR="0" wp14:anchorId="4CA803A6" wp14:editId="64A0D7E3">
+            <wp:extent cx="5448772" cy="5029636"/>
+            <wp:effectExtent l="0" t="0" r="0" b="0"/>
+            <wp:docPr id="14" name="Image 14" descr="Une image contenant texte&#10;&#10;Description générée automatiquement"/>
+            <wp:cNvGraphicFramePr>
+              <a:graphicFrameLocks xmlns:a="http://schemas.openxmlformats.org/drawingml/2006/main" noChangeAspect="1"/>
+            </wp:cNvGraphicFramePr>
+            <a:graphic xmlns:a="http://schemas.openxmlformats.org/drawingml/2006/main">
+              <a:graphicData uri="http://schemas.openxmlformats.org/drawingml/2006/picture">
+                <pic:pic xmlns:pic="http://schemas.openxmlformats.org/drawingml/2006/picture">
+                  <pic:nvPicPr>
+                    <pic:cNvPr id="14" name="Image 14" descr="Une image contenant texte&#10;&#10;Description générée automatiquement"/>
+                    <pic:cNvPicPr/>
+                  </pic:nvPicPr>
+                  <pic:blipFill>
+                    <a:blip r:embed="rId17"/>
+                    <a:stretch>
+                      <a:fillRect/>
+                    </a:stretch>
+                  </pic:blipFill>
+                  <pic:spPr>
+                    <a:xfrm>
+                      <a:off x="0" y="0"/>
+                      <a:ext cx="5448772" cy="5029636"/>
+                    </a:xfrm>
+                    <a:prstGeom prst="rect">
+                      <a:avLst/>
+                    </a:prstGeom>
+                  </pic:spPr>
+                </pic:pic>
+              </a:graphicData>
+            </a:graphic>
+          </wp:inline>
+        </w:drawing>
+      </w:r>
+    </w:p>
+    <w:p>
+      <w:pPr>
+        <w:pStyle w:val="Titre2"/>
+      </w:pPr>
+      <w:r>
         <w:br w:type="page"/>
       </w:r>
     </w:p>
@@ -269,14 +1847,19 @@
       <w:pPr>
         <w:pStyle w:val="Titre1"/>
       </w:pPr>
+      <w:bookmarkStart w:id="10" w:name="_Toc96591668"/>
       <w:r>
         <w:lastRenderedPageBreak/>
         <w:t>Modèle de la base de données</w:t>
       </w:r>
+      <w:bookmarkEnd w:id="10"/>
     </w:p>
     <w:p/>
     <w:p>
       <w:r>
+        <w:rPr>
+          <w:noProof/>
+        </w:rPr>
         <w:drawing>
           <wp:inline distT="0" distB="0" distL="0" distR="0" wp14:anchorId="614CB524" wp14:editId="56CE02C3">
             <wp:extent cx="5235394" cy="3749365"/>
@@ -293,7 +1876,7 @@
                     <pic:cNvPicPr/>
                   </pic:nvPicPr>
                   <pic:blipFill>
-                    <a:blip r:embed="rId5"/>
+                    <a:blip r:embed="rId18"/>
                     <a:stretch>
                       <a:fillRect/>
                     </a:stretch>
@@ -320,9 +1903,11 @@
       <w:pPr>
         <w:pStyle w:val="Titre1"/>
       </w:pPr>
+      <w:bookmarkStart w:id="11" w:name="_Toc96591669"/>
       <w:r>
         <w:t>Structures de données</w:t>
       </w:r>
+      <w:bookmarkEnd w:id="11"/>
     </w:p>
     <w:p>
       <w:r>
@@ -376,9 +1961,11 @@
       <w:pPr>
         <w:pStyle w:val="Titre1"/>
       </w:pPr>
+      <w:bookmarkStart w:id="12" w:name="_Toc96591670"/>
       <w:r>
         <w:t>Patrons de conception</w:t>
       </w:r>
+      <w:bookmarkEnd w:id="12"/>
     </w:p>
     <w:p>
       <w:r>
@@ -387,140 +1974,74 @@
     </w:p>
     <w:p/>
     <w:p>
-      <w:pPr>
-        <w:rPr>
-          <w:lang w:val="en-US"/>
-        </w:rPr>
-      </w:pPr>
-      <w:r>
-        <w:rPr>
-          <w:lang w:val="en-US"/>
-        </w:rPr>
+      <w:r>
         <w:t xml:space="preserve">- </w:t>
       </w:r>
-      <w:r>
-        <w:rPr>
-          <w:lang w:val="en-US"/>
-        </w:rPr>
-        <w:t>L</w:t>
-      </w:r>
-      <w:r>
-        <w:rPr>
-          <w:lang w:val="en-US"/>
-        </w:rPr>
-        <w:t xml:space="preserve">istener (onclick, </w:t>
-      </w:r>
       <w:proofErr w:type="spellStart"/>
       <w:r>
-        <w:rPr>
-          <w:lang w:val="en-US"/>
-        </w:rPr>
+        <w:t>Listener</w:t>
+      </w:r>
+      <w:proofErr w:type="spellEnd"/>
+      <w:r>
+        <w:t xml:space="preserve"> (</w:t>
+      </w:r>
+      <w:proofErr w:type="spellStart"/>
+      <w:r>
+        <w:t>onclick</w:t>
+      </w:r>
+      <w:proofErr w:type="spellEnd"/>
+      <w:r>
+        <w:t xml:space="preserve">, </w:t>
+      </w:r>
+      <w:proofErr w:type="spellStart"/>
+      <w:r>
         <w:t>ontouch</w:t>
       </w:r>
       <w:proofErr w:type="spellEnd"/>
       <w:r>
-        <w:rPr>
-          <w:lang w:val="en-US"/>
-        </w:rPr>
-        <w:t>, etc.)</w:t>
-      </w:r>
-      <w:r>
-        <w:rPr>
-          <w:lang w:val="en-US"/>
-        </w:rPr>
-        <w:t>;</w:t>
-      </w:r>
-    </w:p>
-    <w:p>
-      <w:pPr>
-        <w:rPr>
-          <w:lang w:val="en-US"/>
-        </w:rPr>
-      </w:pPr>
-      <w:r>
-        <w:rPr>
-          <w:lang w:val="en-US"/>
-        </w:rPr>
-        <w:t xml:space="preserve">- </w:t>
-      </w:r>
-      <w:r>
-        <w:rPr>
-          <w:lang w:val="en-US"/>
-        </w:rPr>
-        <w:t>P</w:t>
-      </w:r>
-      <w:r>
-        <w:rPr>
-          <w:lang w:val="en-US"/>
-        </w:rPr>
-        <w:t>ro</w:t>
-      </w:r>
-      <w:r>
-        <w:rPr>
-          <w:lang w:val="en-US"/>
-        </w:rPr>
-        <w:t>xy;</w:t>
-      </w:r>
-    </w:p>
-    <w:p>
-      <w:pPr>
-        <w:rPr>
-          <w:lang w:val="en-US"/>
-        </w:rPr>
-      </w:pPr>
-      <w:r>
-        <w:rPr>
-          <w:lang w:val="en-US"/>
-        </w:rPr>
+        <w:t>, etc.);</w:t>
+      </w:r>
+    </w:p>
+    <w:p>
+      <w:r>
+        <w:t>- Proxy;</w:t>
+      </w:r>
+    </w:p>
+    <w:p>
+      <w:r>
         <w:lastRenderedPageBreak/>
         <w:t xml:space="preserve">- </w:t>
       </w:r>
       <w:r>
-        <w:rPr>
-          <w:lang w:val="en-US"/>
-        </w:rPr>
         <w:t>Composite;</w:t>
       </w:r>
     </w:p>
     <w:p>
-      <w:pPr>
-        <w:rPr>
-          <w:lang w:val="en-US"/>
-        </w:rPr>
-      </w:pPr>
-      <w:r>
-        <w:rPr>
-          <w:lang w:val="en-US"/>
-        </w:rPr>
+      <w:r>
         <w:t xml:space="preserve">- </w:t>
       </w:r>
-      <w:r>
-        <w:rPr>
-          <w:lang w:val="en-US"/>
-        </w:rPr>
-        <w:t xml:space="preserve">Strategy; </w:t>
-      </w:r>
-    </w:p>
-    <w:p>
-      <w:pPr>
-        <w:rPr>
-          <w:lang w:val="en-US"/>
-        </w:rPr>
-      </w:pPr>
-    </w:p>
-    <w:p>
-      <w:pPr>
-        <w:rPr>
-          <w:lang w:val="en-US"/>
-        </w:rPr>
-      </w:pPr>
-    </w:p>
+      <w:proofErr w:type="spellStart"/>
+      <w:r>
+        <w:t>Strategy</w:t>
+      </w:r>
+      <w:proofErr w:type="spellEnd"/>
+      <w:r>
+        <w:t xml:space="preserve">; </w:t>
+      </w:r>
+    </w:p>
+    <w:p/>
+    <w:p/>
     <w:p>
       <w:pPr>
         <w:pStyle w:val="Titre1"/>
       </w:pPr>
-      <w:r>
-        <w:t xml:space="preserve">Algorithme </w:t>
+      <w:bookmarkStart w:id="13" w:name="_Toc96591671"/>
+      <w:r>
+        <w:t>Algorithme</w:t>
+      </w:r>
+      <w:bookmarkEnd w:id="13"/>
+      <w:r>
+        <w:t xml:space="preserve"> </w:t>
       </w:r>
     </w:p>
     <w:p>
@@ -980,6 +2501,28 @@
       <w:szCs w:val="26"/>
     </w:rPr>
   </w:style>
+  <w:style w:type="paragraph" w:styleId="Titre3">
+    <w:name w:val="heading 3"/>
+    <w:basedOn w:val="Normal"/>
+    <w:next w:val="Normal"/>
+    <w:link w:val="Titre3Car"/>
+    <w:uiPriority w:val="9"/>
+    <w:unhideWhenUsed/>
+    <w:qFormat/>
+    <w:rsid w:val="00623827"/>
+    <w:pPr>
+      <w:keepNext/>
+      <w:keepLines/>
+      <w:spacing w:before="40" w:after="0"/>
+      <w:outlineLvl w:val="2"/>
+    </w:pPr>
+    <w:rPr>
+      <w:rFonts w:asciiTheme="majorHAnsi" w:eastAsiaTheme="majorEastAsia" w:hAnsiTheme="majorHAnsi" w:cstheme="majorBidi"/>
+      <w:color w:val="1F3763" w:themeColor="accent1" w:themeShade="7F"/>
+      <w:sz w:val="24"/>
+      <w:szCs w:val="24"/>
+    </w:rPr>
+  </w:style>
   <w:style w:type="character" w:default="1" w:styleId="Policepardfaut">
     <w:name w:val="Default Paragraph Font"/>
     <w:uiPriority w:val="1"/>
@@ -1103,6 +2646,32 @@
       <w:color w:val="2F5496" w:themeColor="accent1" w:themeShade="BF"/>
       <w:sz w:val="26"/>
       <w:szCs w:val="26"/>
+    </w:rPr>
+  </w:style>
+  <w:style w:type="paragraph" w:styleId="TM2">
+    <w:name w:val="toc 2"/>
+    <w:basedOn w:val="Normal"/>
+    <w:next w:val="Normal"/>
+    <w:autoRedefine/>
+    <w:uiPriority w:val="39"/>
+    <w:unhideWhenUsed/>
+    <w:rsid w:val="00C54768"/>
+    <w:pPr>
+      <w:spacing w:after="100"/>
+      <w:ind w:left="220"/>
+    </w:pPr>
+  </w:style>
+  <w:style w:type="character" w:customStyle="1" w:styleId="Titre3Car">
+    <w:name w:val="Titre 3 Car"/>
+    <w:basedOn w:val="Policepardfaut"/>
+    <w:link w:val="Titre3"/>
+    <w:uiPriority w:val="9"/>
+    <w:rsid w:val="00623827"/>
+    <w:rPr>
+      <w:rFonts w:asciiTheme="majorHAnsi" w:eastAsiaTheme="majorEastAsia" w:hAnsiTheme="majorHAnsi" w:cstheme="majorBidi"/>
+      <w:color w:val="1F3763" w:themeColor="accent1" w:themeShade="7F"/>
+      <w:sz w:val="24"/>
+      <w:szCs w:val="24"/>
     </w:rPr>
   </w:style>
 </w:styles>

</xml_diff>